<commit_message>
Terminando las reglas finales
</commit_message>
<xml_diff>
--- a/DOC/CASO DE USO.docx
+++ b/DOC/CASO DE USO.docx
@@ -80,7 +80,23 @@
           <w:sz w:val="18"/>
           <w:szCs w:val="18"/>
         </w:rPr>
-        <w:t>Generar el juego llamado Othello con sus funcionalidades</w:t>
+        <w:t xml:space="preserve">Generar el juego llamado </w:t>
+      </w:r>
+      <w:proofErr w:type="spellStart"/>
+      <w:r>
+        <w:rPr>
+          <w:sz w:val="18"/>
+          <w:szCs w:val="18"/>
+        </w:rPr>
+        <w:t>Othello</w:t>
+      </w:r>
+      <w:proofErr w:type="spellEnd"/>
+      <w:r>
+        <w:rPr>
+          <w:sz w:val="18"/>
+          <w:szCs w:val="18"/>
+        </w:rPr>
+        <w:t xml:space="preserve"> con sus funcionalidades</w:t>
       </w:r>
     </w:p>
     <w:p>
@@ -140,8 +156,17 @@
           <w:sz w:val="18"/>
           <w:szCs w:val="18"/>
         </w:rPr>
-        <w:t>Generar una Base de datos en sql</w:t>
-      </w:r>
+        <w:t xml:space="preserve">Generar una Base de datos en </w:t>
+      </w:r>
+      <w:proofErr w:type="spellStart"/>
+      <w:r>
+        <w:rPr>
+          <w:sz w:val="18"/>
+          <w:szCs w:val="18"/>
+        </w:rPr>
+        <w:t>sql</w:t>
+      </w:r>
+      <w:proofErr w:type="spellEnd"/>
     </w:p>
     <w:p>
       <w:pPr>
@@ -273,7 +298,23 @@
           <w:sz w:val="18"/>
           <w:szCs w:val="18"/>
         </w:rPr>
-        <w:t>Poder jugar partidas en el juego Othello en un tablero</w:t>
+        <w:t xml:space="preserve">Poder jugar partidas en el juego </w:t>
+      </w:r>
+      <w:proofErr w:type="spellStart"/>
+      <w:r>
+        <w:rPr>
+          <w:sz w:val="18"/>
+          <w:szCs w:val="18"/>
+        </w:rPr>
+        <w:t>Othello</w:t>
+      </w:r>
+      <w:proofErr w:type="spellEnd"/>
+      <w:r>
+        <w:rPr>
+          <w:sz w:val="18"/>
+          <w:szCs w:val="18"/>
+        </w:rPr>
+        <w:t xml:space="preserve"> en un tablero</w:t>
       </w:r>
     </w:p>
     <w:p>
@@ -305,8 +346,17 @@
           <w:sz w:val="18"/>
           <w:szCs w:val="18"/>
         </w:rPr>
-        <w:t>Visualización de reportes de las partidas jugadas y torneso</w:t>
-      </w:r>
+        <w:t xml:space="preserve">Visualización de reportes de las partidas jugadas y </w:t>
+      </w:r>
+      <w:proofErr w:type="spellStart"/>
+      <w:r>
+        <w:rPr>
+          <w:sz w:val="18"/>
+          <w:szCs w:val="18"/>
+        </w:rPr>
+        <w:t>torneso</w:t>
+      </w:r>
+      <w:proofErr w:type="spellEnd"/>
     </w:p>
     <w:p>
       <w:pPr>
@@ -321,7 +371,39 @@
           <w:sz w:val="18"/>
           <w:szCs w:val="18"/>
         </w:rPr>
-        <w:t>Jugar othello y othello extreme</w:t>
+        <w:t xml:space="preserve">Jugar </w:t>
+      </w:r>
+      <w:proofErr w:type="spellStart"/>
+      <w:r>
+        <w:rPr>
+          <w:sz w:val="18"/>
+          <w:szCs w:val="18"/>
+        </w:rPr>
+        <w:t>othello</w:t>
+      </w:r>
+      <w:proofErr w:type="spellEnd"/>
+      <w:r>
+        <w:rPr>
+          <w:sz w:val="18"/>
+          <w:szCs w:val="18"/>
+        </w:rPr>
+        <w:t xml:space="preserve"> y </w:t>
+      </w:r>
+      <w:proofErr w:type="spellStart"/>
+      <w:r>
+        <w:rPr>
+          <w:sz w:val="18"/>
+          <w:szCs w:val="18"/>
+        </w:rPr>
+        <w:t>othello</w:t>
+      </w:r>
+      <w:proofErr w:type="spellEnd"/>
+      <w:r>
+        <w:rPr>
+          <w:sz w:val="18"/>
+          <w:szCs w:val="18"/>
+        </w:rPr>
+        <w:t xml:space="preserve"> extreme</w:t>
       </w:r>
     </w:p>
     <w:p>
@@ -337,8 +419,17 @@
           <w:sz w:val="18"/>
           <w:szCs w:val="18"/>
         </w:rPr>
-        <w:t>Poder crear un torneo con el juego Othello</w:t>
-      </w:r>
+        <w:t xml:space="preserve">Poder crear un torneo con el juego </w:t>
+      </w:r>
+      <w:proofErr w:type="spellStart"/>
+      <w:r>
+        <w:rPr>
+          <w:sz w:val="18"/>
+          <w:szCs w:val="18"/>
+        </w:rPr>
+        <w:t>Othello</w:t>
+      </w:r>
+      <w:proofErr w:type="spellEnd"/>
     </w:p>
     <w:p>
       <w:pPr>
@@ -403,7 +494,23 @@
           <w:sz w:val="18"/>
           <w:szCs w:val="18"/>
         </w:rPr>
-        <w:t>Utilizar base de datos sql server</w:t>
+        <w:t xml:space="preserve">Utilizar base de datos </w:t>
+      </w:r>
+      <w:proofErr w:type="spellStart"/>
+      <w:r>
+        <w:rPr>
+          <w:sz w:val="18"/>
+          <w:szCs w:val="18"/>
+        </w:rPr>
+        <w:t>sql</w:t>
+      </w:r>
+      <w:proofErr w:type="spellEnd"/>
+      <w:r>
+        <w:rPr>
+          <w:sz w:val="18"/>
+          <w:szCs w:val="18"/>
+        </w:rPr>
+        <w:t xml:space="preserve"> server</w:t>
       </w:r>
     </w:p>
     <w:p>
@@ -419,8 +526,17 @@
           <w:sz w:val="18"/>
           <w:szCs w:val="18"/>
         </w:rPr>
-        <w:t>Utilizar el lenguaje c#</w:t>
-      </w:r>
+        <w:t xml:space="preserve">Utilizar el lenguaje </w:t>
+      </w:r>
+      <w:proofErr w:type="spellStart"/>
+      <w:r>
+        <w:rPr>
+          <w:sz w:val="18"/>
+          <w:szCs w:val="18"/>
+        </w:rPr>
+        <w:t>c#</w:t>
+      </w:r>
+      <w:proofErr w:type="spellEnd"/>
     </w:p>
     <w:p>
       <w:pPr>
@@ -447,12 +563,21 @@
           <w:bCs/>
         </w:rPr>
       </w:pPr>
+      <w:proofErr w:type="spellStart"/>
       <w:r>
         <w:rPr>
           <w:b/>
           <w:bCs/>
         </w:rPr>
-        <w:t>DIAGRAM DE GRANT</w:t>
+        <w:t>DIAGRAM</w:t>
+      </w:r>
+      <w:proofErr w:type="spellEnd"/>
+      <w:r>
+        <w:rPr>
+          <w:b/>
+          <w:bCs/>
+        </w:rPr>
+        <w:t xml:space="preserve"> DE GRANT</w:t>
       </w:r>
     </w:p>
     <w:p>
@@ -524,7 +649,71 @@
           <w:sz w:val="18"/>
           <w:szCs w:val="18"/>
         </w:rPr>
-        <w:t>Este proyecto se propone en crear un juego de mesa llamado Othello el cual tendrá login y registro a una base de datos desde sql server y conectado desde asp.net webfomrs.</w:t>
+        <w:t xml:space="preserve">Este proyecto se propone en crear un juego de mesa llamado </w:t>
+      </w:r>
+      <w:proofErr w:type="spellStart"/>
+      <w:r>
+        <w:rPr>
+          <w:sz w:val="18"/>
+          <w:szCs w:val="18"/>
+        </w:rPr>
+        <w:t>Othello</w:t>
+      </w:r>
+      <w:proofErr w:type="spellEnd"/>
+      <w:r>
+        <w:rPr>
+          <w:sz w:val="18"/>
+          <w:szCs w:val="18"/>
+        </w:rPr>
+        <w:t xml:space="preserve"> el cual tendrá </w:t>
+      </w:r>
+      <w:proofErr w:type="spellStart"/>
+      <w:r>
+        <w:rPr>
+          <w:sz w:val="18"/>
+          <w:szCs w:val="18"/>
+        </w:rPr>
+        <w:t>login</w:t>
+      </w:r>
+      <w:proofErr w:type="spellEnd"/>
+      <w:r>
+        <w:rPr>
+          <w:sz w:val="18"/>
+          <w:szCs w:val="18"/>
+        </w:rPr>
+        <w:t xml:space="preserve"> y registro a una base de datos desde </w:t>
+      </w:r>
+      <w:proofErr w:type="spellStart"/>
+      <w:r>
+        <w:rPr>
+          <w:sz w:val="18"/>
+          <w:szCs w:val="18"/>
+        </w:rPr>
+        <w:t>sql</w:t>
+      </w:r>
+      <w:proofErr w:type="spellEnd"/>
+      <w:r>
+        <w:rPr>
+          <w:sz w:val="18"/>
+          <w:szCs w:val="18"/>
+        </w:rPr>
+        <w:t xml:space="preserve"> server y conectado desde asp.net </w:t>
+      </w:r>
+      <w:proofErr w:type="spellStart"/>
+      <w:r>
+        <w:rPr>
+          <w:sz w:val="18"/>
+          <w:szCs w:val="18"/>
+        </w:rPr>
+        <w:t>webfomrs</w:t>
+      </w:r>
+      <w:proofErr w:type="spellEnd"/>
+      <w:r>
+        <w:rPr>
+          <w:sz w:val="18"/>
+          <w:szCs w:val="18"/>
+        </w:rPr>
+        <w:t>.</w:t>
       </w:r>
     </w:p>
     <w:p>
@@ -620,6 +809,7 @@
           <w:szCs w:val="18"/>
         </w:rPr>
       </w:pPr>
+      <w:proofErr w:type="gramStart"/>
       <w:r>
         <w:rPr>
           <w:b/>
@@ -627,7 +817,17 @@
           <w:sz w:val="18"/>
           <w:szCs w:val="18"/>
         </w:rPr>
-        <w:t>Las base de dato</w:t>
+        <w:t>Las base</w:t>
+      </w:r>
+      <w:proofErr w:type="gramEnd"/>
+      <w:r>
+        <w:rPr>
+          <w:b/>
+          <w:bCs/>
+          <w:sz w:val="18"/>
+          <w:szCs w:val="18"/>
+        </w:rPr>
+        <w:t xml:space="preserve"> de dato</w:t>
       </w:r>
       <w:r>
         <w:rPr>
@@ -674,8 +874,33 @@
           <w:sz w:val="18"/>
           <w:szCs w:val="18"/>
         </w:rPr>
-        <w:t xml:space="preserve"> podrá ir hasta el login y mostrará un tutorial de como jugar othello</w:t>
-      </w:r>
+        <w:t xml:space="preserve"> podrá ir hasta el </w:t>
+      </w:r>
+      <w:proofErr w:type="spellStart"/>
+      <w:r>
+        <w:rPr>
+          <w:sz w:val="18"/>
+          <w:szCs w:val="18"/>
+        </w:rPr>
+        <w:t>login</w:t>
+      </w:r>
+      <w:proofErr w:type="spellEnd"/>
+      <w:r>
+        <w:rPr>
+          <w:sz w:val="18"/>
+          <w:szCs w:val="18"/>
+        </w:rPr>
+        <w:t xml:space="preserve"> y mostrará un tutorial de como jugar </w:t>
+      </w:r>
+      <w:proofErr w:type="spellStart"/>
+      <w:r>
+        <w:rPr>
+          <w:sz w:val="18"/>
+          <w:szCs w:val="18"/>
+        </w:rPr>
+        <w:t>othello</w:t>
+      </w:r>
+      <w:proofErr w:type="spellEnd"/>
     </w:p>
     <w:p>
       <w:pPr>
@@ -693,15 +918,51 @@
           <w:sz w:val="18"/>
           <w:szCs w:val="18"/>
         </w:rPr>
-        <w:t>La pantalla login</w:t>
-      </w:r>
-      <w:r>
-        <w:rPr>
-          <w:sz w:val="18"/>
-          <w:szCs w:val="18"/>
-        </w:rPr>
-        <w:t xml:space="preserve"> en esta podrá ir al registro y iniciar el juego con el login</w:t>
-      </w:r>
+        <w:t xml:space="preserve">La pantalla </w:t>
+      </w:r>
+      <w:proofErr w:type="spellStart"/>
+      <w:r>
+        <w:rPr>
+          <w:b/>
+          <w:bCs/>
+          <w:sz w:val="18"/>
+          <w:szCs w:val="18"/>
+        </w:rPr>
+        <w:t>login</w:t>
+      </w:r>
+      <w:proofErr w:type="spellEnd"/>
+      <w:r>
+        <w:rPr>
+          <w:sz w:val="18"/>
+          <w:szCs w:val="18"/>
+        </w:rPr>
+        <w:t xml:space="preserve"> en esta podrá ir al registro </w:t>
+      </w:r>
+      <w:proofErr w:type="spellStart"/>
+      <w:r>
+        <w:rPr>
+          <w:sz w:val="18"/>
+          <w:szCs w:val="18"/>
+        </w:rPr>
+        <w:t>y</w:t>
+      </w:r>
+      <w:proofErr w:type="spellEnd"/>
+      <w:r>
+        <w:rPr>
+          <w:sz w:val="18"/>
+          <w:szCs w:val="18"/>
+        </w:rPr>
+        <w:t xml:space="preserve"> iniciar el juego con el </w:t>
+      </w:r>
+      <w:proofErr w:type="spellStart"/>
+      <w:r>
+        <w:rPr>
+          <w:sz w:val="18"/>
+          <w:szCs w:val="18"/>
+        </w:rPr>
+        <w:t>login</w:t>
+      </w:r>
+      <w:proofErr w:type="spellEnd"/>
     </w:p>
     <w:p>
       <w:pPr>
@@ -775,7 +1036,23 @@
           <w:sz w:val="18"/>
           <w:szCs w:val="18"/>
         </w:rPr>
-        <w:t xml:space="preserve"> y poder guardar y cargar un xml donde hayan estado las fichas.</w:t>
+        <w:t xml:space="preserve"> y poder guardar y cargar un </w:t>
+      </w:r>
+      <w:proofErr w:type="spellStart"/>
+      <w:r>
+        <w:rPr>
+          <w:sz w:val="18"/>
+          <w:szCs w:val="18"/>
+        </w:rPr>
+        <w:t>xml</w:t>
+      </w:r>
+      <w:proofErr w:type="spellEnd"/>
+      <w:r>
+        <w:rPr>
+          <w:sz w:val="18"/>
+          <w:szCs w:val="18"/>
+        </w:rPr>
+        <w:t xml:space="preserve"> donde hayan estado las fichas.</w:t>
       </w:r>
     </w:p>
     <w:p>
@@ -855,8 +1132,17 @@
           <w:sz w:val="18"/>
           <w:szCs w:val="18"/>
         </w:rPr>
-        <w:t>El sistema buscara en la base de datos si coincide para hacer un login</w:t>
-      </w:r>
+        <w:t xml:space="preserve">El sistema buscara en la base de datos si coincide para hacer un </w:t>
+      </w:r>
+      <w:proofErr w:type="spellStart"/>
+      <w:r>
+        <w:rPr>
+          <w:sz w:val="18"/>
+          <w:szCs w:val="18"/>
+        </w:rPr>
+        <w:t>login</w:t>
+      </w:r>
+      <w:proofErr w:type="spellEnd"/>
     </w:p>
     <w:p>
       <w:pPr>
@@ -939,8 +1225,17 @@
           <w:sz w:val="18"/>
           <w:szCs w:val="18"/>
         </w:rPr>
-        <w:t>El sistema tendrá una cpu</w:t>
-      </w:r>
+        <w:t xml:space="preserve">El sistema tendrá una </w:t>
+      </w:r>
+      <w:proofErr w:type="spellStart"/>
+      <w:r>
+        <w:rPr>
+          <w:sz w:val="18"/>
+          <w:szCs w:val="18"/>
+        </w:rPr>
+        <w:t>cpu</w:t>
+      </w:r>
+      <w:proofErr w:type="spellEnd"/>
     </w:p>
     <w:p>
       <w:pPr>
@@ -995,12 +1290,21 @@
           <w:szCs w:val="18"/>
         </w:rPr>
       </w:pPr>
-      <w:r>
-        <w:rPr>
-          <w:sz w:val="18"/>
-          <w:szCs w:val="18"/>
-        </w:rPr>
-        <w:t>Id_usuario: identifica al atributo de usuario creado</w:t>
+      <w:proofErr w:type="spellStart"/>
+      <w:r>
+        <w:rPr>
+          <w:sz w:val="18"/>
+          <w:szCs w:val="18"/>
+        </w:rPr>
+        <w:t>Id_usuario</w:t>
+      </w:r>
+      <w:proofErr w:type="spellEnd"/>
+      <w:r>
+        <w:rPr>
+          <w:sz w:val="18"/>
+          <w:szCs w:val="18"/>
+        </w:rPr>
+        <w:t>: identifica al atributo de usuario creado</w:t>
       </w:r>
     </w:p>
     <w:p>
@@ -1016,12 +1320,21 @@
           <w:szCs w:val="18"/>
         </w:rPr>
       </w:pPr>
-      <w:r>
-        <w:rPr>
-          <w:sz w:val="18"/>
-          <w:szCs w:val="18"/>
-        </w:rPr>
-        <w:t>Id_Partida_Jugada: identifica al atributo partida jugada</w:t>
+      <w:proofErr w:type="spellStart"/>
+      <w:r>
+        <w:rPr>
+          <w:sz w:val="18"/>
+          <w:szCs w:val="18"/>
+        </w:rPr>
+        <w:t>Id_Partida_Jugada</w:t>
+      </w:r>
+      <w:proofErr w:type="spellEnd"/>
+      <w:r>
+        <w:rPr>
+          <w:sz w:val="18"/>
+          <w:szCs w:val="18"/>
+        </w:rPr>
+        <w:t>: identifica al atributo partida jugada</w:t>
       </w:r>
     </w:p>
     <w:p>
@@ -1037,12 +1350,37 @@
           <w:szCs w:val="18"/>
         </w:rPr>
       </w:pPr>
-      <w:r>
-        <w:rPr>
-          <w:sz w:val="18"/>
-          <w:szCs w:val="18"/>
-        </w:rPr>
-        <w:t>Id_Torneo_Jugado: identifca al atributo torneo</w:t>
+      <w:proofErr w:type="spellStart"/>
+      <w:r>
+        <w:rPr>
+          <w:sz w:val="18"/>
+          <w:szCs w:val="18"/>
+        </w:rPr>
+        <w:t>Id_Torneo_Jugado</w:t>
+      </w:r>
+      <w:proofErr w:type="spellEnd"/>
+      <w:r>
+        <w:rPr>
+          <w:sz w:val="18"/>
+          <w:szCs w:val="18"/>
+        </w:rPr>
+        <w:t xml:space="preserve">: </w:t>
+      </w:r>
+      <w:proofErr w:type="spellStart"/>
+      <w:r>
+        <w:rPr>
+          <w:sz w:val="18"/>
+          <w:szCs w:val="18"/>
+        </w:rPr>
+        <w:t>identifca</w:t>
+      </w:r>
+      <w:proofErr w:type="spellEnd"/>
+      <w:r>
+        <w:rPr>
+          <w:sz w:val="18"/>
+          <w:szCs w:val="18"/>
+        </w:rPr>
+        <w:t xml:space="preserve"> al atributo torneo</w:t>
       </w:r>
     </w:p>
     <w:p>
@@ -1232,6 +1570,7 @@
                 <w:szCs w:val="18"/>
               </w:rPr>
             </w:pPr>
+            <w:proofErr w:type="spellStart"/>
             <w:r>
               <w:rPr>
                 <w:sz w:val="18"/>
@@ -1239,6 +1578,7 @@
               </w:rPr>
               <w:t>LOGIN</w:t>
             </w:r>
+            <w:proofErr w:type="spellEnd"/>
           </w:p>
         </w:tc>
         <w:tc>
@@ -1370,6 +1710,7 @@
                 <w:szCs w:val="18"/>
               </w:rPr>
             </w:pPr>
+            <w:proofErr w:type="spellStart"/>
             <w:r>
               <w:rPr>
                 <w:sz w:val="18"/>
@@ -1377,6 +1718,7 @@
               </w:rPr>
               <w:t>OTHELLO</w:t>
             </w:r>
+            <w:proofErr w:type="spellEnd"/>
           </w:p>
         </w:tc>
         <w:tc>
@@ -1392,12 +1734,21 @@
                 <w:szCs w:val="18"/>
               </w:rPr>
             </w:pPr>
-            <w:r>
-              <w:rPr>
-                <w:sz w:val="18"/>
-                <w:szCs w:val="18"/>
-              </w:rPr>
-              <w:t>Othello es un juego simple que se juega en un tablero cuadriculado de 20 x 20 cm</w:t>
+            <w:proofErr w:type="spellStart"/>
+            <w:r>
+              <w:rPr>
+                <w:sz w:val="18"/>
+                <w:szCs w:val="18"/>
+              </w:rPr>
+              <w:t>Othello</w:t>
+            </w:r>
+            <w:proofErr w:type="spellEnd"/>
+            <w:r>
+              <w:rPr>
+                <w:sz w:val="18"/>
+                <w:szCs w:val="18"/>
+              </w:rPr>
+              <w:t xml:space="preserve"> es un juego simple que se juega en un tablero cuadriculado de 20 x 20 cm</w:t>
             </w:r>
           </w:p>
         </w:tc>
@@ -1467,8 +1818,17 @@
                 <w:sz w:val="18"/>
                 <w:szCs w:val="18"/>
               </w:rPr>
-              <w:t>LOOK AND FEEL</w:t>
-            </w:r>
+              <w:t xml:space="preserve">LOOK AND </w:t>
+            </w:r>
+            <w:proofErr w:type="spellStart"/>
+            <w:r>
+              <w:rPr>
+                <w:sz w:val="18"/>
+                <w:szCs w:val="18"/>
+              </w:rPr>
+              <w:t>FEEL</w:t>
+            </w:r>
+            <w:proofErr w:type="spellEnd"/>
           </w:p>
         </w:tc>
         <w:tc>
@@ -1588,7 +1948,23 @@
                 <w:sz w:val="18"/>
                 <w:szCs w:val="18"/>
               </w:rPr>
-              <w:t>Algo que se paso de lo normal</w:t>
+              <w:t xml:space="preserve">Algo que se </w:t>
+            </w:r>
+            <w:proofErr w:type="spellStart"/>
+            <w:r>
+              <w:rPr>
+                <w:sz w:val="18"/>
+                <w:szCs w:val="18"/>
+              </w:rPr>
+              <w:t>paso</w:t>
+            </w:r>
+            <w:proofErr w:type="spellEnd"/>
+            <w:r>
+              <w:rPr>
+                <w:sz w:val="18"/>
+                <w:szCs w:val="18"/>
+              </w:rPr>
+              <w:t xml:space="preserve"> de lo normal</w:t>
             </w:r>
           </w:p>
         </w:tc>
@@ -1638,8 +2014,19 @@
           <w:szCs w:val="28"/>
         </w:rPr>
         <w:lastRenderedPageBreak/>
-        <w:t>DIAGRAMA UML</w:t>
-      </w:r>
+        <w:t xml:space="preserve">DIAGRAMA </w:t>
+      </w:r>
+      <w:proofErr w:type="spellStart"/>
+      <w:r>
+        <w:rPr>
+          <w:b/>
+          <w:bCs/>
+          <w:sz w:val="28"/>
+          <w:szCs w:val="28"/>
+        </w:rPr>
+        <w:t>UML</w:t>
+      </w:r>
+      <w:proofErr w:type="spellEnd"/>
     </w:p>
     <w:p>
       <w:pPr>
@@ -2147,7 +2534,23 @@
                 <w:sz w:val="18"/>
                 <w:szCs w:val="18"/>
               </w:rPr>
-              <w:t>El jugador se registra, luego elegí el tipo de partida individual, contra la cpu o torneo.</w:t>
+              <w:t xml:space="preserve">El jugador se registra, luego elegí el tipo de partida individual, contra la </w:t>
+            </w:r>
+            <w:proofErr w:type="spellStart"/>
+            <w:r>
+              <w:rPr>
+                <w:sz w:val="18"/>
+                <w:szCs w:val="18"/>
+              </w:rPr>
+              <w:t>cpu</w:t>
+            </w:r>
+            <w:proofErr w:type="spellEnd"/>
+            <w:r>
+              <w:rPr>
+                <w:sz w:val="18"/>
+                <w:szCs w:val="18"/>
+              </w:rPr>
+              <w:t xml:space="preserve"> o torneo.</w:t>
             </w:r>
           </w:p>
         </w:tc>
@@ -2197,8 +2600,19 @@
                 <w:sz w:val="18"/>
                 <w:szCs w:val="18"/>
               </w:rPr>
-              <w:t>Ejecución Xml</w:t>
-            </w:r>
+              <w:t xml:space="preserve">Ejecución </w:t>
+            </w:r>
+            <w:proofErr w:type="spellStart"/>
+            <w:r>
+              <w:rPr>
+                <w:b/>
+                <w:bCs/>
+                <w:sz w:val="18"/>
+                <w:szCs w:val="18"/>
+              </w:rPr>
+              <w:t>Xml</w:t>
+            </w:r>
+            <w:proofErr w:type="spellEnd"/>
           </w:p>
         </w:tc>
       </w:tr>
@@ -2381,7 +2795,23 @@
                 <w:sz w:val="18"/>
                 <w:szCs w:val="18"/>
               </w:rPr>
-              <w:t>El jugador guarda la posición de las fichas en un xml, luego pude cargarlas</w:t>
+              <w:t xml:space="preserve">El jugador guarda la posición de las fichas en un </w:t>
+            </w:r>
+            <w:proofErr w:type="spellStart"/>
+            <w:r>
+              <w:rPr>
+                <w:sz w:val="18"/>
+                <w:szCs w:val="18"/>
+              </w:rPr>
+              <w:t>xml</w:t>
+            </w:r>
+            <w:proofErr w:type="spellEnd"/>
+            <w:r>
+              <w:rPr>
+                <w:sz w:val="18"/>
+                <w:szCs w:val="18"/>
+              </w:rPr>
+              <w:t>, luego pude cargarlas</w:t>
             </w:r>
           </w:p>
         </w:tc>
@@ -2523,7 +2953,23 @@
                 <w:sz w:val="18"/>
                 <w:szCs w:val="18"/>
               </w:rPr>
-              <w:t xml:space="preserve">Guardar en una base de datos en sql </w:t>
+              <w:t xml:space="preserve">Guardar en una base de datos en </w:t>
+            </w:r>
+            <w:proofErr w:type="spellStart"/>
+            <w:r>
+              <w:rPr>
+                <w:sz w:val="18"/>
+                <w:szCs w:val="18"/>
+              </w:rPr>
+              <w:t>sql</w:t>
+            </w:r>
+            <w:proofErr w:type="spellEnd"/>
+            <w:r>
+              <w:rPr>
+                <w:sz w:val="18"/>
+                <w:szCs w:val="18"/>
+              </w:rPr>
+              <w:t xml:space="preserve"> </w:t>
             </w:r>
           </w:p>
         </w:tc>
@@ -2926,8 +3372,19 @@
                 <w:sz w:val="18"/>
                 <w:szCs w:val="18"/>
               </w:rPr>
-              <w:t>Ejecución Xml</w:t>
-            </w:r>
+              <w:t xml:space="preserve">Ejecución </w:t>
+            </w:r>
+            <w:proofErr w:type="spellStart"/>
+            <w:r>
+              <w:rPr>
+                <w:b/>
+                <w:bCs/>
+                <w:sz w:val="18"/>
+                <w:szCs w:val="18"/>
+              </w:rPr>
+              <w:t>Xml</w:t>
+            </w:r>
+            <w:proofErr w:type="spellEnd"/>
           </w:p>
         </w:tc>
       </w:tr>
@@ -3253,7 +3710,23 @@
                 <w:sz w:val="18"/>
                 <w:szCs w:val="18"/>
               </w:rPr>
-              <w:t xml:space="preserve">Guardar en una base de datos en sql </w:t>
+              <w:t xml:space="preserve">Guardar en una base de datos en </w:t>
+            </w:r>
+            <w:proofErr w:type="spellStart"/>
+            <w:r>
+              <w:rPr>
+                <w:sz w:val="18"/>
+                <w:szCs w:val="18"/>
+              </w:rPr>
+              <w:t>sql</w:t>
+            </w:r>
+            <w:proofErr w:type="spellEnd"/>
+            <w:r>
+              <w:rPr>
+                <w:sz w:val="18"/>
+                <w:szCs w:val="18"/>
+              </w:rPr>
+              <w:t xml:space="preserve"> </w:t>
             </w:r>
           </w:p>
         </w:tc>
@@ -3345,8 +3818,17 @@
                 <w:sz w:val="18"/>
                 <w:szCs w:val="18"/>
               </w:rPr>
-              <w:t>El sistema crea la base de datos, y permites hacer el login</w:t>
-            </w:r>
+              <w:t xml:space="preserve">El sistema crea la base de datos, y permites hacer el </w:t>
+            </w:r>
+            <w:proofErr w:type="spellStart"/>
+            <w:r>
+              <w:rPr>
+                <w:sz w:val="18"/>
+                <w:szCs w:val="18"/>
+              </w:rPr>
+              <w:t>login</w:t>
+            </w:r>
+            <w:proofErr w:type="spellEnd"/>
           </w:p>
         </w:tc>
       </w:tr>
@@ -3392,10 +3874,10 @@
           <w:noProof/>
         </w:rPr>
         <w:drawing>
-          <wp:inline distT="0" distB="0" distL="0" distR="0" wp14:anchorId="380B5695" wp14:editId="651BD011">
-            <wp:extent cx="5612130" cy="3209290"/>
-            <wp:effectExtent l="0" t="0" r="7620" b="0"/>
-            <wp:docPr id="11" name="Imagen 11"/>
+          <wp:inline distT="0" distB="0" distL="0" distR="0" wp14:anchorId="7E30AD52" wp14:editId="21D864C9">
+            <wp:extent cx="5612130" cy="3235325"/>
+            <wp:effectExtent l="0" t="0" r="7620" b="3175"/>
+            <wp:docPr id="15" name="Imagen 15"/>
             <wp:cNvGraphicFramePr>
               <a:graphicFrameLocks xmlns:a="http://schemas.openxmlformats.org/drawingml/2006/main" noChangeAspect="1"/>
             </wp:cNvGraphicFramePr>
@@ -3415,7 +3897,7 @@
                   <pic:spPr>
                     <a:xfrm>
                       <a:off x="0" y="0"/>
-                      <a:ext cx="5612130" cy="3209290"/>
+                      <a:ext cx="5612130" cy="3235325"/>
                     </a:xfrm>
                     <a:prstGeom prst="rect">
                       <a:avLst/>
@@ -3715,7 +4197,23 @@
                 <w:sz w:val="18"/>
                 <w:szCs w:val="18"/>
               </w:rPr>
-              <w:t xml:space="preserve"> el tipo de partida individual, contra la cpu o torneo.</w:t>
+              <w:t xml:space="preserve"> el tipo de partida individual, contra la </w:t>
+            </w:r>
+            <w:proofErr w:type="spellStart"/>
+            <w:r>
+              <w:rPr>
+                <w:sz w:val="18"/>
+                <w:szCs w:val="18"/>
+              </w:rPr>
+              <w:t>cpu</w:t>
+            </w:r>
+            <w:proofErr w:type="spellEnd"/>
+            <w:r>
+              <w:rPr>
+                <w:sz w:val="18"/>
+                <w:szCs w:val="18"/>
+              </w:rPr>
+              <w:t xml:space="preserve"> o torneo.</w:t>
             </w:r>
           </w:p>
         </w:tc>
@@ -3765,7 +4263,23 @@
                 <w:sz w:val="18"/>
                 <w:szCs w:val="18"/>
               </w:rPr>
-              <w:t>El jugador inicia con el login.</w:t>
+              <w:t xml:space="preserve">El jugador inicia con el </w:t>
+            </w:r>
+            <w:proofErr w:type="spellStart"/>
+            <w:r>
+              <w:rPr>
+                <w:sz w:val="18"/>
+                <w:szCs w:val="18"/>
+              </w:rPr>
+              <w:t>login</w:t>
+            </w:r>
+            <w:proofErr w:type="spellEnd"/>
+            <w:r>
+              <w:rPr>
+                <w:sz w:val="18"/>
+                <w:szCs w:val="18"/>
+              </w:rPr>
+              <w:t>.</w:t>
             </w:r>
           </w:p>
           <w:p>
@@ -3789,7 +4303,23 @@
                 <w:sz w:val="18"/>
                 <w:szCs w:val="18"/>
               </w:rPr>
-              <w:t>El sistema verifica si esta registrado en la base de datos</w:t>
+              <w:t xml:space="preserve">El sistema verifica si </w:t>
+            </w:r>
+            <w:proofErr w:type="spellStart"/>
+            <w:r>
+              <w:rPr>
+                <w:sz w:val="18"/>
+                <w:szCs w:val="18"/>
+              </w:rPr>
+              <w:t>esta</w:t>
+            </w:r>
+            <w:proofErr w:type="spellEnd"/>
+            <w:r>
+              <w:rPr>
+                <w:sz w:val="18"/>
+                <w:szCs w:val="18"/>
+              </w:rPr>
+              <w:t xml:space="preserve"> registrado en la base de datos</w:t>
             </w:r>
           </w:p>
           <w:p>
@@ -3809,8 +4339,41 @@
                 <w:sz w:val="18"/>
                 <w:szCs w:val="18"/>
               </w:rPr>
-              <w:t xml:space="preserve">Redirecciona a una pagina donde esta el tipo de </w:t>
-            </w:r>
+              <w:t xml:space="preserve">Redirecciona a una </w:t>
+            </w:r>
+            <w:proofErr w:type="spellStart"/>
+            <w:r>
+              <w:rPr>
+                <w:sz w:val="18"/>
+                <w:szCs w:val="18"/>
+              </w:rPr>
+              <w:t>pagina</w:t>
+            </w:r>
+            <w:proofErr w:type="spellEnd"/>
+            <w:r>
+              <w:rPr>
+                <w:sz w:val="18"/>
+                <w:szCs w:val="18"/>
+              </w:rPr>
+              <w:t xml:space="preserve"> donde </w:t>
+            </w:r>
+            <w:proofErr w:type="spellStart"/>
+            <w:r>
+              <w:rPr>
+                <w:sz w:val="18"/>
+                <w:szCs w:val="18"/>
+              </w:rPr>
+              <w:t>esta</w:t>
+            </w:r>
+            <w:proofErr w:type="spellEnd"/>
+            <w:r>
+              <w:rPr>
+                <w:sz w:val="18"/>
+                <w:szCs w:val="18"/>
+              </w:rPr>
+              <w:t xml:space="preserve"> el tipo de </w:t>
+            </w:r>
+            <w:proofErr w:type="spellStart"/>
             <w:r>
               <w:rPr>
                 <w:sz w:val="18"/>
@@ -3818,6 +4381,7 @@
               </w:rPr>
               <w:t>Othelllo</w:t>
             </w:r>
+            <w:proofErr w:type="spellEnd"/>
           </w:p>
           <w:p>
             <w:pPr>
@@ -3838,6 +4402,35 @@
               </w:rPr>
               <w:t>Redirecciona jugador juega tipo de partida</w:t>
             </w:r>
+          </w:p>
+          <w:p>
+            <w:pPr>
+              <w:pStyle w:val="Prrafodelista"/>
+              <w:numPr>
+                <w:ilvl w:val="0"/>
+                <w:numId w:val="11"/>
+              </w:numPr>
+              <w:rPr>
+                <w:sz w:val="18"/>
+                <w:szCs w:val="18"/>
+              </w:rPr>
+            </w:pPr>
+            <w:r>
+              <w:rPr>
+                <w:sz w:val="18"/>
+                <w:szCs w:val="18"/>
+              </w:rPr>
+              <w:t xml:space="preserve">Toma el tiempo en que cada jugador haga un </w:t>
+            </w:r>
+            <w:proofErr w:type="spellStart"/>
+            <w:r>
+              <w:rPr>
+                <w:sz w:val="18"/>
+                <w:szCs w:val="18"/>
+              </w:rPr>
+              <w:t>click</w:t>
+            </w:r>
+            <w:proofErr w:type="spellEnd"/>
           </w:p>
           <w:p>
             <w:pPr>
@@ -4038,8 +4631,17 @@
                 <w:sz w:val="18"/>
                 <w:szCs w:val="18"/>
               </w:rPr>
-              <w:t xml:space="preserve"> Xml</w:t>
-            </w:r>
+              <w:t xml:space="preserve"> </w:t>
+            </w:r>
+            <w:proofErr w:type="spellStart"/>
+            <w:r>
+              <w:rPr>
+                <w:sz w:val="18"/>
+                <w:szCs w:val="18"/>
+              </w:rPr>
+              <w:t>Xml</w:t>
+            </w:r>
+            <w:proofErr w:type="spellEnd"/>
           </w:p>
         </w:tc>
       </w:tr>
@@ -4229,7 +4831,23 @@
                 <w:sz w:val="18"/>
                 <w:szCs w:val="18"/>
               </w:rPr>
-              <w:t>guarda la posición de las fichas en un xml, luego pude cargarlas</w:t>
+              <w:t xml:space="preserve">guarda la posición de las fichas en un </w:t>
+            </w:r>
+            <w:proofErr w:type="spellStart"/>
+            <w:r>
+              <w:rPr>
+                <w:sz w:val="18"/>
+                <w:szCs w:val="18"/>
+              </w:rPr>
+              <w:t>xml</w:t>
+            </w:r>
+            <w:proofErr w:type="spellEnd"/>
+            <w:r>
+              <w:rPr>
+                <w:sz w:val="18"/>
+                <w:szCs w:val="18"/>
+              </w:rPr>
+              <w:t>, luego pude cargarlas</w:t>
             </w:r>
           </w:p>
         </w:tc>
@@ -4286,7 +4904,23 @@
                 <w:sz w:val="18"/>
                 <w:szCs w:val="18"/>
               </w:rPr>
-              <w:t>le da click a guardar</w:t>
+              <w:t xml:space="preserve">le da </w:t>
+            </w:r>
+            <w:proofErr w:type="spellStart"/>
+            <w:r>
+              <w:rPr>
+                <w:sz w:val="18"/>
+                <w:szCs w:val="18"/>
+              </w:rPr>
+              <w:t>click</w:t>
+            </w:r>
+            <w:proofErr w:type="spellEnd"/>
+            <w:r>
+              <w:rPr>
+                <w:sz w:val="18"/>
+                <w:szCs w:val="18"/>
+              </w:rPr>
+              <w:t xml:space="preserve"> a guardar</w:t>
             </w:r>
           </w:p>
           <w:p>
@@ -4324,7 +4958,39 @@
                 <w:sz w:val="18"/>
                 <w:szCs w:val="18"/>
               </w:rPr>
-              <w:t xml:space="preserve"> genera el xml de la posicion de las fichas</w:t>
+              <w:t xml:space="preserve"> genera el </w:t>
+            </w:r>
+            <w:proofErr w:type="spellStart"/>
+            <w:r>
+              <w:rPr>
+                <w:sz w:val="18"/>
+                <w:szCs w:val="18"/>
+              </w:rPr>
+              <w:t>xml</w:t>
+            </w:r>
+            <w:proofErr w:type="spellEnd"/>
+            <w:r>
+              <w:rPr>
+                <w:sz w:val="18"/>
+                <w:szCs w:val="18"/>
+              </w:rPr>
+              <w:t xml:space="preserve"> de la </w:t>
+            </w:r>
+            <w:proofErr w:type="spellStart"/>
+            <w:r>
+              <w:rPr>
+                <w:sz w:val="18"/>
+                <w:szCs w:val="18"/>
+              </w:rPr>
+              <w:t>posicion</w:t>
+            </w:r>
+            <w:proofErr w:type="spellEnd"/>
+            <w:r>
+              <w:rPr>
+                <w:sz w:val="18"/>
+                <w:szCs w:val="18"/>
+              </w:rPr>
+              <w:t xml:space="preserve"> de las fichas</w:t>
             </w:r>
           </w:p>
           <w:p>
@@ -4344,8 +5010,17 @@
                 <w:sz w:val="18"/>
                 <w:szCs w:val="18"/>
               </w:rPr>
-              <w:t>El Jugador carga el xml</w:t>
-            </w:r>
+              <w:t xml:space="preserve">El Jugador carga el </w:t>
+            </w:r>
+            <w:proofErr w:type="spellStart"/>
+            <w:r>
+              <w:rPr>
+                <w:sz w:val="18"/>
+                <w:szCs w:val="18"/>
+              </w:rPr>
+              <w:t>xml</w:t>
+            </w:r>
+            <w:proofErr w:type="spellEnd"/>
           </w:p>
           <w:p>
             <w:pPr>
@@ -4375,8 +5050,17 @@
                 <w:sz w:val="18"/>
                 <w:szCs w:val="18"/>
               </w:rPr>
-              <w:t>genera las fichas según lo leído en el xml</w:t>
-            </w:r>
+              <w:t xml:space="preserve">genera las fichas según lo leído en el </w:t>
+            </w:r>
+            <w:proofErr w:type="spellStart"/>
+            <w:r>
+              <w:rPr>
+                <w:sz w:val="18"/>
+                <w:szCs w:val="18"/>
+              </w:rPr>
+              <w:t>xml</w:t>
+            </w:r>
+            <w:proofErr w:type="spellEnd"/>
           </w:p>
         </w:tc>
       </w:tr>
@@ -4394,7 +5078,6 @@
         <w:rPr>
           <w:noProof/>
         </w:rPr>
-        <w:lastRenderedPageBreak/>
         <w:drawing>
           <wp:inline distT="0" distB="0" distL="0" distR="0" wp14:anchorId="606D110B" wp14:editId="607F7BA6">
             <wp:extent cx="5612130" cy="2791460"/>
@@ -4594,7 +5277,23 @@
                 <w:sz w:val="18"/>
                 <w:szCs w:val="18"/>
               </w:rPr>
-              <w:t xml:space="preserve">Guardar en una base de datos en sql </w:t>
+              <w:t xml:space="preserve">Guardar en una base de datos en </w:t>
+            </w:r>
+            <w:proofErr w:type="spellStart"/>
+            <w:r>
+              <w:rPr>
+                <w:sz w:val="18"/>
+                <w:szCs w:val="18"/>
+              </w:rPr>
+              <w:t>sql</w:t>
+            </w:r>
+            <w:proofErr w:type="spellEnd"/>
+            <w:r>
+              <w:rPr>
+                <w:sz w:val="18"/>
+                <w:szCs w:val="18"/>
+              </w:rPr>
+              <w:t xml:space="preserve"> </w:t>
             </w:r>
           </w:p>
         </w:tc>
@@ -5008,10 +5707,10 @@
         </w:rPr>
         <w:lastRenderedPageBreak/>
         <w:drawing>
-          <wp:inline distT="0" distB="0" distL="0" distR="0" wp14:anchorId="71402343" wp14:editId="4661970D">
-            <wp:extent cx="5612130" cy="4885055"/>
-            <wp:effectExtent l="0" t="0" r="7620" b="0"/>
-            <wp:docPr id="13" name="Imagen 13"/>
+          <wp:inline distT="0" distB="0" distL="0" distR="0" wp14:anchorId="636F7DDD" wp14:editId="18CD9219">
+            <wp:extent cx="5612130" cy="4946650"/>
+            <wp:effectExtent l="0" t="0" r="7620" b="6350"/>
+            <wp:docPr id="3" name="Imagen 3"/>
             <wp:cNvGraphicFramePr>
               <a:graphicFrameLocks xmlns:a="http://schemas.openxmlformats.org/drawingml/2006/main" noChangeAspect="1"/>
             </wp:cNvGraphicFramePr>
@@ -5031,7 +5730,7 @@
                   <pic:spPr>
                     <a:xfrm>
                       <a:off x="0" y="0"/>
-                      <a:ext cx="5612130" cy="4885055"/>
+                      <a:ext cx="5612130" cy="4946650"/>
                     </a:xfrm>
                     <a:prstGeom prst="rect">
                       <a:avLst/>
@@ -6884,6 +7583,37 @@
       <w:shd w:val="clear" w:color="auto" w:fill="E1DFDD"/>
     </w:rPr>
   </w:style>
+  <w:style w:type="paragraph" w:styleId="Textodeglobo">
+    <w:name w:val="Balloon Text"/>
+    <w:basedOn w:val="Normal"/>
+    <w:link w:val="TextodegloboCar"/>
+    <w:uiPriority w:val="99"/>
+    <w:semiHidden/>
+    <w:unhideWhenUsed/>
+    <w:rsid w:val="00815E3F"/>
+    <w:pPr>
+      <w:spacing w:before="0" w:after="0" w:line="240" w:lineRule="auto"/>
+    </w:pPr>
+    <w:rPr>
+      <w:rFonts w:ascii="Segoe UI" w:hAnsi="Segoe UI" w:cs="Segoe UI"/>
+      <w:sz w:val="18"/>
+      <w:szCs w:val="18"/>
+    </w:rPr>
+  </w:style>
+  <w:style w:type="character" w:customStyle="1" w:styleId="TextodegloboCar">
+    <w:name w:val="Texto de globo Car"/>
+    <w:basedOn w:val="Fuentedeprrafopredeter"/>
+    <w:link w:val="Textodeglobo"/>
+    <w:uiPriority w:val="99"/>
+    <w:semiHidden/>
+    <w:rsid w:val="00815E3F"/>
+    <w:rPr>
+      <w:rFonts w:ascii="Segoe UI" w:hAnsi="Segoe UI" w:cs="Segoe UI"/>
+      <w:color w:val="000000" w:themeColor="text1"/>
+      <w:sz w:val="18"/>
+      <w:szCs w:val="18"/>
+    </w:rPr>
+  </w:style>
 </w:styles>
 </file>
 
@@ -7183,15 +7913,6 @@
 </file>
 
 <file path=customXml/item1.xml><?xml version="1.0" encoding="utf-8"?>
-<?mso-contentType ?>
-<FormTemplates xmlns="http://schemas.microsoft.com/sharepoint/v3/contenttype/forms">
-  <Display>DocumentLibraryForm</Display>
-  <Edit>DocumentLibraryForm</Edit>
-  <New>DocumentLibraryForm</New>
-</FormTemplates>
-</file>
-
-<file path=customXml/item2.xml><?xml version="1.0" encoding="utf-8"?>
 <ct:contentTypeSchema xmlns:ct="http://schemas.microsoft.com/office/2006/metadata/contentType" xmlns:ma="http://schemas.microsoft.com/office/2006/metadata/properties/metaAttributes" ct:_="" ma:_="" ma:contentTypeName="Documento" ma:contentTypeID="0x0101003C9B5DD547D70D4AA20AF5CA97E6CDC4" ma:contentTypeVersion="4" ma:contentTypeDescription="Crear nuevo documento." ma:contentTypeScope="" ma:versionID="7305f111576682ddd47783170f31584d">
   <xsd:schema xmlns:xsd="http://www.w3.org/2001/XMLSchema" xmlns:xs="http://www.w3.org/2001/XMLSchema" xmlns:p="http://schemas.microsoft.com/office/2006/metadata/properties" xmlns:ns3="2c4459e3-4b72-41a8-b46e-8f0307c890f5" targetNamespace="http://schemas.microsoft.com/office/2006/metadata/properties" ma:root="true" ma:fieldsID="fc61941fbf5cd320047d5640412ce1c5" ns3:_="">
     <xsd:import namespace="2c4459e3-4b72-41a8-b46e-8f0307c890f5"/>
@@ -7337,6 +8058,15 @@
 </ct:contentTypeSchema>
 </file>
 
+<file path=customXml/item2.xml><?xml version="1.0" encoding="utf-8"?>
+<?mso-contentType ?>
+<FormTemplates xmlns="http://schemas.microsoft.com/sharepoint/v3/contenttype/forms">
+  <Display>DocumentLibraryForm</Display>
+  <Edit>DocumentLibraryForm</Edit>
+  <New>DocumentLibraryForm</New>
+</FormTemplates>
+</file>
+
 <file path=customXml/item3.xml><?xml version="1.0" encoding="utf-8"?>
 <p:properties xmlns:p="http://schemas.microsoft.com/office/2006/metadata/properties" xmlns:xsi="http://www.w3.org/2001/XMLSchema-instance" xmlns:pc="http://schemas.microsoft.com/office/infopath/2007/PartnerControls">
   <documentManagement/>
@@ -7344,14 +8074,6 @@
 </file>
 
 <file path=customXml/itemProps1.xml><?xml version="1.0" encoding="utf-8"?>
-<ds:datastoreItem xmlns:ds="http://schemas.openxmlformats.org/officeDocument/2006/customXml" ds:itemID="{E7783550-F6C5-406C-B87C-4B65938F3193}">
-  <ds:schemaRefs>
-    <ds:schemaRef ds:uri="http://schemas.microsoft.com/sharepoint/v3/contenttype/forms"/>
-  </ds:schemaRefs>
-</ds:datastoreItem>
-</file>
-
-<file path=customXml/itemProps2.xml><?xml version="1.0" encoding="utf-8"?>
 <ds:datastoreItem xmlns:ds="http://schemas.openxmlformats.org/officeDocument/2006/customXml" ds:itemID="{334D5CEC-14A9-42C8-B774-08F8EEA92E17}">
   <ds:schemaRefs>
     <ds:schemaRef ds:uri="http://schemas.microsoft.com/office/2006/metadata/contentType"/>
@@ -7369,6 +8091,14 @@
 </ds:datastoreItem>
 </file>
 
+<file path=customXml/itemProps2.xml><?xml version="1.0" encoding="utf-8"?>
+<ds:datastoreItem xmlns:ds="http://schemas.openxmlformats.org/officeDocument/2006/customXml" ds:itemID="{E7783550-F6C5-406C-B87C-4B65938F3193}">
+  <ds:schemaRefs>
+    <ds:schemaRef ds:uri="http://schemas.microsoft.com/sharepoint/v3/contenttype/forms"/>
+  </ds:schemaRefs>
+</ds:datastoreItem>
+</file>
+
 <file path=customXml/itemProps3.xml><?xml version="1.0" encoding="utf-8"?>
 <ds:datastoreItem xmlns:ds="http://schemas.openxmlformats.org/officeDocument/2006/customXml" ds:itemID="{DF641569-5F7D-430A-BC67-F338AEC1C239}">
   <ds:schemaRefs>

</xml_diff>